<commit_message>
Moved toast to NotificationBell, removed bell from ProjectDetail header, cleaned unused imports
</commit_message>
<xml_diff>
--- a/What to add to the app.docx
+++ b/What to add to the app.docx
@@ -46,6 +46,195 @@
       </w:pPr>
       <w:r>
         <w:t>Notification Bell</w:t>
+      </w:r>
+    </w:p>
+    <w:p>
+      <w:r>
+        <w:t>Organization settings</w:t>
+      </w:r>
+    </w:p>
+    <w:p>
+      <w:pPr>
+        <w:pStyle w:val="ListParagraph"/>
+        <w:numPr>
+          <w:ilvl w:val="0"/>
+          <w:numId w:val="1"/>
+        </w:numPr>
+      </w:pPr>
+      <w:r>
+        <w:t>BN #</w:t>
+      </w:r>
+    </w:p>
+    <w:p>
+      <w:pPr>
+        <w:pStyle w:val="ListParagraph"/>
+        <w:numPr>
+          <w:ilvl w:val="0"/>
+          <w:numId w:val="1"/>
+        </w:numPr>
+      </w:pPr>
+      <w:r>
+        <w:t>GST #</w:t>
+      </w:r>
+    </w:p>
+    <w:p>
+      <w:r>
+        <w:t>Gear</w:t>
+      </w:r>
+    </w:p>
+    <w:p>
+      <w:pPr>
+        <w:pStyle w:val="ListParagraph"/>
+        <w:numPr>
+          <w:ilvl w:val="0"/>
+          <w:numId w:val="1"/>
+        </w:numPr>
+      </w:pPr>
+      <w:r>
+        <w:t>Gear transfer not appearing in recent activity on dashboard</w:t>
+      </w:r>
+    </w:p>
+    <w:p>
+      <w:pPr>
+        <w:pStyle w:val="ListParagraph"/>
+      </w:pPr>
+    </w:p>
+    <w:p>
+      <w:r>
+        <w:t>Team</w:t>
+      </w:r>
+    </w:p>
+    <w:p>
+      <w:pPr>
+        <w:pStyle w:val="ListParagraph"/>
+        <w:numPr>
+          <w:ilvl w:val="0"/>
+          <w:numId w:val="1"/>
+        </w:numPr>
+      </w:pPr>
+      <w:r>
+        <w:t>When I want to change the Role, it opens the Detail page</w:t>
+      </w:r>
+    </w:p>
+    <w:p>
+      <w:pPr>
+        <w:pStyle w:val="ListParagraph"/>
+        <w:numPr>
+          <w:ilvl w:val="0"/>
+          <w:numId w:val="1"/>
+        </w:numPr>
+      </w:pPr>
+      <w:r>
+        <w:t>Add Contractor role</w:t>
+      </w:r>
+    </w:p>
+    <w:p>
+      <w:pPr>
+        <w:pStyle w:val="ListParagraph"/>
+        <w:numPr>
+          <w:ilvl w:val="1"/>
+          <w:numId w:val="1"/>
+        </w:numPr>
+      </w:pPr>
+      <w:r>
+        <w:t>Add timesheets</w:t>
+      </w:r>
+    </w:p>
+    <w:p>
+      <w:r>
+        <w:t>Detail Page</w:t>
+      </w:r>
+    </w:p>
+    <w:p>
+      <w:pPr>
+        <w:pStyle w:val="ListParagraph"/>
+        <w:numPr>
+          <w:ilvl w:val="0"/>
+          <w:numId w:val="1"/>
+        </w:numPr>
+      </w:pPr>
+      <w:r>
+        <w:t>Credit Card optional assignment</w:t>
+      </w:r>
+    </w:p>
+    <w:p>
+      <w:pPr>
+        <w:pStyle w:val="ListParagraph"/>
+        <w:numPr>
+          <w:ilvl w:val="0"/>
+          <w:numId w:val="1"/>
+        </w:numPr>
+      </w:pPr>
+      <w:r>
+        <w:t>Car assignment</w:t>
+      </w:r>
+    </w:p>
+    <w:p>
+      <w:r>
+        <w:t>Projects</w:t>
+      </w:r>
+    </w:p>
+    <w:p>
+      <w:pPr>
+        <w:pStyle w:val="ListParagraph"/>
+        <w:numPr>
+          <w:ilvl w:val="0"/>
+          <w:numId w:val="1"/>
+        </w:numPr>
+      </w:pPr>
+      <w:r>
+        <w:t>Add project details</w:t>
+      </w:r>
+    </w:p>
+    <w:p>
+      <w:pPr>
+        <w:pStyle w:val="ListParagraph"/>
+        <w:numPr>
+          <w:ilvl w:val="1"/>
+          <w:numId w:val="1"/>
+        </w:numPr>
+      </w:pPr>
+      <w:r>
+        <w:t>Address</w:t>
+      </w:r>
+      <w:r>
+        <w:t xml:space="preserve"> (+ google maps)</w:t>
+      </w:r>
+    </w:p>
+    <w:p>
+      <w:pPr>
+        <w:pStyle w:val="ListParagraph"/>
+        <w:numPr>
+          <w:ilvl w:val="1"/>
+          <w:numId w:val="1"/>
+        </w:numPr>
+      </w:pPr>
+      <w:r>
+        <w:t>Cso name (1, 2)</w:t>
+      </w:r>
+    </w:p>
+    <w:p>
+      <w:pPr>
+        <w:pStyle w:val="ListParagraph"/>
+        <w:numPr>
+          <w:ilvl w:val="1"/>
+          <w:numId w:val="1"/>
+        </w:numPr>
+      </w:pPr>
+      <w:r>
+        <w:t>Cso number (1, 2)</w:t>
+      </w:r>
+    </w:p>
+    <w:p>
+      <w:pPr>
+        <w:pStyle w:val="ListParagraph"/>
+        <w:numPr>
+          <w:ilvl w:val="1"/>
+          <w:numId w:val="1"/>
+        </w:numPr>
+      </w:pPr>
+      <w:r>
+        <w:t>Orientation time</w:t>
       </w:r>
     </w:p>
     <w:sectPr>
@@ -75,7 +264,7 @@
         <w:rFonts w:ascii="Aptos" w:eastAsiaTheme="minorHAnsi" w:hAnsi="Aptos" w:cstheme="minorBidi" w:hint="default"/>
       </w:rPr>
     </w:lvl>
-    <w:lvl w:ilvl="1" w:tplc="10090003" w:tentative="1">
+    <w:lvl w:ilvl="1" w:tplc="10090003">
       <w:start w:val="1"/>
       <w:numFmt w:val="bullet"/>
       <w:lvlText w:val="o"/>

</xml_diff>